<commit_message>
Updating demonstration part (LampMode)
</commit_message>
<xml_diff>
--- a/Документация/Техническое задание .docx
+++ b/Документация/Техническое задание .docx
@@ -464,7 +464,7 @@
           <w:rFonts w:ascii="Times New Roman" w:hAnsi="Times New Roman"/>
           <w:sz w:val="24"/>
         </w:rPr>
-        <w:t>Объектно-ориентированное программирование</w:t>
+        <w:t>Компьютерное моделирование</w:t>
       </w:r>
       <w:r>
         <w:rPr>
@@ -995,15 +995,7 @@
           <w:sz w:val="24"/>
           <w:lang w:val="ru-RU"/>
         </w:rPr>
-        <w:t>на графике</w:t>
-      </w:r>
-      <w:r>
-        <w:rPr>
-          <w:rFonts w:ascii="Times New Roman" w:hAnsi="Times New Roman"/>
-          <w:sz w:val="24"/>
-          <w:lang w:val="ru-RU"/>
-        </w:rPr>
-        <w:t xml:space="preserve">: </w:t>
+        <w:t xml:space="preserve">на графике: </w:t>
       </w:r>
       <w:r>
         <w:rPr>
@@ -1528,7 +1520,23 @@
           <w:rFonts w:ascii="Times New Roman" w:hAnsi="Times New Roman"/>
           <w:sz w:val="24"/>
         </w:rPr>
-        <w:t>Программа не должна аварийно завершаться при любых действиях пользователя.</w:t>
+        <w:t xml:space="preserve">Программа не должна </w:t>
+      </w:r>
+      <w:proofErr w:type="spellStart"/>
+      <w:r>
+        <w:rPr>
+          <w:rFonts w:ascii="Times New Roman" w:hAnsi="Times New Roman"/>
+          <w:sz w:val="24"/>
+        </w:rPr>
+        <w:t>аварийно</w:t>
+      </w:r>
+      <w:proofErr w:type="spellEnd"/>
+      <w:r>
+        <w:rPr>
+          <w:rFonts w:ascii="Times New Roman" w:hAnsi="Times New Roman"/>
+          <w:sz w:val="24"/>
+        </w:rPr>
+        <w:t xml:space="preserve"> завершаться при любых действиях пользователя.</w:t>
       </w:r>
     </w:p>
     <w:p>
@@ -1706,7 +1714,27 @@
           <w:sz w:val="24"/>
           <w:shd w:val="clear" w:color="auto" w:fill="FFFFFF"/>
         </w:rPr>
-        <w:t xml:space="preserve">перационная система: Windows </w:t>
+        <w:t xml:space="preserve">перационная система: </w:t>
+      </w:r>
+      <w:proofErr w:type="spellStart"/>
+      <w:r>
+        <w:rPr>
+          <w:rStyle w:val="a5"/>
+          <w:rFonts w:ascii="Times New Roman" w:hAnsi="Times New Roman"/>
+          <w:sz w:val="24"/>
+          <w:shd w:val="clear" w:color="auto" w:fill="FFFFFF"/>
+        </w:rPr>
+        <w:t>Windows</w:t>
+      </w:r>
+      <w:proofErr w:type="spellEnd"/>
+      <w:r>
+        <w:rPr>
+          <w:rStyle w:val="a5"/>
+          <w:rFonts w:ascii="Times New Roman" w:hAnsi="Times New Roman"/>
+          <w:sz w:val="24"/>
+          <w:shd w:val="clear" w:color="auto" w:fill="FFFFFF"/>
+        </w:rPr>
+        <w:t xml:space="preserve"> </w:t>
       </w:r>
       <w:r>
         <w:rPr>
@@ -1725,8 +1753,39 @@
           <w:sz w:val="24"/>
           <w:shd w:val="clear" w:color="auto" w:fill="FFFFFF"/>
         </w:rPr>
-        <w:t>, либо Alt Linux</w:t>
-      </w:r>
+        <w:t xml:space="preserve">, либо </w:t>
+      </w:r>
+      <w:proofErr w:type="spellStart"/>
+      <w:r>
+        <w:rPr>
+          <w:rStyle w:val="a5"/>
+          <w:rFonts w:ascii="Times New Roman" w:hAnsi="Times New Roman"/>
+          <w:sz w:val="24"/>
+          <w:shd w:val="clear" w:color="auto" w:fill="FFFFFF"/>
+        </w:rPr>
+        <w:t>Alt</w:t>
+      </w:r>
+      <w:proofErr w:type="spellEnd"/>
+      <w:r>
+        <w:rPr>
+          <w:rStyle w:val="a5"/>
+          <w:rFonts w:ascii="Times New Roman" w:hAnsi="Times New Roman"/>
+          <w:sz w:val="24"/>
+          <w:shd w:val="clear" w:color="auto" w:fill="FFFFFF"/>
+        </w:rPr>
+        <w:t xml:space="preserve"> </w:t>
+      </w:r>
+      <w:proofErr w:type="spellStart"/>
+      <w:r>
+        <w:rPr>
+          <w:rStyle w:val="a5"/>
+          <w:rFonts w:ascii="Times New Roman" w:hAnsi="Times New Roman"/>
+          <w:sz w:val="24"/>
+          <w:shd w:val="clear" w:color="auto" w:fill="FFFFFF"/>
+        </w:rPr>
+        <w:t>Linux</w:t>
+      </w:r>
+      <w:proofErr w:type="spellEnd"/>
       <w:r>
         <w:rPr>
           <w:rStyle w:val="a5"/>
@@ -1805,12 +1864,21 @@
           <w:sz w:val="24"/>
         </w:rPr>
       </w:pPr>
-      <w:r>
-        <w:rPr>
-          <w:rFonts w:ascii="Times New Roman" w:hAnsi="Times New Roman"/>
-          <w:sz w:val="24"/>
-        </w:rPr>
-        <w:t>Intel-совместимый процессор с частотой не менее 1,6 ГГц;</w:t>
+      <w:proofErr w:type="spellStart"/>
+      <w:r>
+        <w:rPr>
+          <w:rFonts w:ascii="Times New Roman" w:hAnsi="Times New Roman"/>
+          <w:sz w:val="24"/>
+        </w:rPr>
+        <w:t>Intel</w:t>
+      </w:r>
+      <w:proofErr w:type="spellEnd"/>
+      <w:r>
+        <w:rPr>
+          <w:rFonts w:ascii="Times New Roman" w:hAnsi="Times New Roman"/>
+          <w:sz w:val="24"/>
+        </w:rPr>
+        <w:t>-совместимый процессор с частотой не менее 1,6 ГГц;</w:t>
       </w:r>
     </w:p>
     <w:p>
@@ -2482,7 +2550,27 @@
           <w:color w:val="000000"/>
           <w:sz w:val="24"/>
         </w:rPr>
-        <w:t>На завершающем этапе руководитель осуществляет нормоконтроль представленной исполнителем документации и принимает решение о допуске (недопуске) проекта к защите.</w:t>
+        <w:t xml:space="preserve">На завершающем этапе руководитель осуществляет </w:t>
+      </w:r>
+      <w:proofErr w:type="spellStart"/>
+      <w:r>
+        <w:rPr>
+          <w:rFonts w:ascii="Times New Roman" w:hAnsi="Times New Roman"/>
+          <w:bCs/>
+          <w:color w:val="000000"/>
+          <w:sz w:val="24"/>
+        </w:rPr>
+        <w:t>нормоконтроль</w:t>
+      </w:r>
+      <w:proofErr w:type="spellEnd"/>
+      <w:r>
+        <w:rPr>
+          <w:rFonts w:ascii="Times New Roman" w:hAnsi="Times New Roman"/>
+          <w:bCs/>
+          <w:color w:val="000000"/>
+          <w:sz w:val="24"/>
+        </w:rPr>
+        <w:t xml:space="preserve"> представленной исполнителем документации и принимает решение о допуске (недопуске) проекта к защите.</w:t>
       </w:r>
     </w:p>
     <w:p>
@@ -2725,6 +2813,7 @@
       <w:r>
         <w:t xml:space="preserve"> </w:t>
       </w:r>
+      <w:proofErr w:type="spellStart"/>
       <w:r>
         <w:rPr>
           <w:rFonts w:ascii="Times New Roman" w:hAnsi="Times New Roman"/>
@@ -2732,7 +2821,17 @@
           <w:szCs w:val="24"/>
           <w:lang w:val="ru-RU"/>
         </w:rPr>
-        <w:t xml:space="preserve">Qt 5.10. Профессиональное программирование на С++. </w:t>
+        <w:t>Qt</w:t>
+      </w:r>
+      <w:proofErr w:type="spellEnd"/>
+      <w:r>
+        <w:rPr>
+          <w:rFonts w:ascii="Times New Roman" w:hAnsi="Times New Roman"/>
+          <w:sz w:val="24"/>
+          <w:szCs w:val="24"/>
+          <w:lang w:val="ru-RU"/>
+        </w:rPr>
+        <w:t xml:space="preserve"> 5.10. Профессиональное программирование на С++. </w:t>
       </w:r>
       <w:r>
         <w:rPr>

</xml_diff>